<commit_message>
Corrección de Casos de Uso textuales.
Según ejercicios realizados en clase se corrigió los casos de uso.
</commit_message>
<xml_diff>
--- a/Doc-SW/ECUs/ECU-AdministrarDetalleInforme/ECU_ConsultarDetalle.docx
+++ b/Doc-SW/ECUs/ECU-AdministrarDetalleInforme/ECU_ConsultarDetalle.docx
@@ -550,7 +550,6 @@
           <w:lang w:val="es-MX"/>
         </w:rPr>
       </w:pPr>
-      <w:proofErr w:type="spellStart"/>
       <w:r>
         <w:rPr>
           <w:rFonts w:ascii="Arial" w:hAnsi="Arial"/>
@@ -558,17 +557,7 @@
           <w:sz w:val="24"/>
           <w:lang w:val="es-MX"/>
         </w:rPr>
-        <w:t>Pos</w:t>
-      </w:r>
-      <w:proofErr w:type="spellEnd"/>
-      <w:r>
-        <w:rPr>
-          <w:rFonts w:ascii="Arial" w:hAnsi="Arial"/>
-          <w:b/>
-          <w:sz w:val="24"/>
-          <w:lang w:val="es-MX"/>
-        </w:rPr>
-        <w:t xml:space="preserve"> condiciones</w:t>
+        <w:t>Pos condiciones</w:t>
       </w:r>
       <w:r>
         <w:rPr>
@@ -765,7 +754,7 @@
                 <w:sz w:val="24"/>
                 <w:lang w:val="es-MX"/>
               </w:rPr>
-              <w:t>1.</w:t>
+              <w:t>1</w:t>
             </w:r>
           </w:p>
         </w:tc>
@@ -788,23 +777,15 @@
                 <w:sz w:val="24"/>
                 <w:lang w:val="es-MX"/>
               </w:rPr>
-              <w:t>El usuario abre l</w:t>
-            </w:r>
-            <w:r>
-              <w:rPr>
-                <w:rFonts w:ascii="Arial" w:hAnsi="Arial"/>
-                <w:sz w:val="24"/>
-                <w:lang w:val="es-MX"/>
-              </w:rPr>
-              <w:t>a ventana Administrador de detalle</w:t>
-            </w:r>
-            <w:r>
-              <w:rPr>
-                <w:rFonts w:ascii="Arial" w:hAnsi="Arial"/>
-                <w:sz w:val="24"/>
-                <w:lang w:val="es-MX"/>
-              </w:rPr>
-              <w:t>.</w:t>
+              <w:t xml:space="preserve">El usuario debe seleccionar la opción </w:t>
+            </w:r>
+            <w:r>
+              <w:rPr>
+                <w:rFonts w:ascii="Arial" w:hAnsi="Arial"/>
+                <w:sz w:val="24"/>
+                <w:lang w:val="es-MX"/>
+              </w:rPr>
+              <w:t>de Consultar detalle.</w:t>
             </w:r>
           </w:p>
         </w:tc>
@@ -829,7 +810,7 @@
                 <w:sz w:val="24"/>
                 <w:lang w:val="es-MX"/>
               </w:rPr>
-              <w:t>2.</w:t>
+              <w:t>2</w:t>
             </w:r>
           </w:p>
         </w:tc>
@@ -852,7 +833,7 @@
                 <w:sz w:val="24"/>
                 <w:lang w:val="es-MX"/>
               </w:rPr>
-              <w:t>El sistema levanta las opciones.</w:t>
+              <w:t>El usuario elige mediante que parámetros realizará la búsqueda.</w:t>
             </w:r>
           </w:p>
         </w:tc>
@@ -877,7 +858,7 @@
                 <w:sz w:val="24"/>
                 <w:lang w:val="es-MX"/>
               </w:rPr>
-              <w:t>3.</w:t>
+              <w:t>3</w:t>
             </w:r>
           </w:p>
         </w:tc>
@@ -900,15 +881,7 @@
                 <w:sz w:val="24"/>
                 <w:lang w:val="es-MX"/>
               </w:rPr>
-              <w:t xml:space="preserve">El usuario debe seleccionar la opción </w:t>
-            </w:r>
-            <w:r>
-              <w:rPr>
-                <w:rFonts w:ascii="Arial" w:hAnsi="Arial"/>
-                <w:sz w:val="24"/>
-                <w:lang w:val="es-MX"/>
-              </w:rPr>
-              <w:t>de Consultar detalle.</w:t>
+              <w:t>El usuario ingresa los datos que se le soliciten según su anterior elección.</w:t>
             </w:r>
           </w:p>
         </w:tc>
@@ -933,7 +906,7 @@
                 <w:sz w:val="24"/>
                 <w:lang w:val="es-MX"/>
               </w:rPr>
-              <w:t>4.</w:t>
+              <w:t>4</w:t>
             </w:r>
           </w:p>
         </w:tc>
@@ -956,7 +929,7 @@
                 <w:sz w:val="24"/>
                 <w:lang w:val="es-MX"/>
               </w:rPr>
-              <w:t>El usuario elige mediante que parámetros realizará la búsqueda.</w:t>
+              <w:t>El sistema realiza la búsqueda mediante los parámetros ingresados.</w:t>
             </w:r>
           </w:p>
         </w:tc>
@@ -981,7 +954,7 @@
                 <w:sz w:val="24"/>
                 <w:lang w:val="es-MX"/>
               </w:rPr>
-              <w:t>5.</w:t>
+              <w:t>5</w:t>
             </w:r>
           </w:p>
         </w:tc>
@@ -1004,7 +977,144 @@
                 <w:sz w:val="24"/>
                 <w:lang w:val="es-MX"/>
               </w:rPr>
-              <w:t>El usuario ingresa los datos que se le soliciten según su anterior elección.</w:t>
+              <w:t>El sistema mu</w:t>
+            </w:r>
+            <w:r>
+              <w:rPr>
+                <w:rFonts w:ascii="Arial" w:hAnsi="Arial"/>
+                <w:sz w:val="24"/>
+                <w:lang w:val="es-MX"/>
+              </w:rPr>
+              <w:t>estra la información del detalle</w:t>
+            </w:r>
+            <w:r>
+              <w:rPr>
+                <w:rFonts w:ascii="Arial" w:hAnsi="Arial"/>
+                <w:sz w:val="24"/>
+                <w:lang w:val="es-MX"/>
+              </w:rPr>
+              <w:t xml:space="preserve"> que se seleccionó.</w:t>
+            </w:r>
+          </w:p>
+        </w:tc>
+      </w:tr>
+    </w:tbl>
+    <w:p>
+      <w:pPr>
+        <w:jc w:val="both"/>
+        <w:rPr>
+          <w:rFonts w:ascii="Arial" w:hAnsi="Arial"/>
+          <w:sz w:val="24"/>
+          <w:lang w:val="es-MX"/>
+        </w:rPr>
+      </w:pPr>
+    </w:p>
+    <w:p>
+      <w:pPr>
+        <w:jc w:val="both"/>
+        <w:rPr>
+          <w:rFonts w:ascii="Arial" w:hAnsi="Arial"/>
+          <w:sz w:val="24"/>
+          <w:lang w:val="es-MX"/>
+        </w:rPr>
+      </w:pPr>
+    </w:p>
+    <w:p>
+      <w:pPr>
+        <w:jc w:val="both"/>
+        <w:rPr>
+          <w:rFonts w:ascii="Arial" w:hAnsi="Arial"/>
+          <w:sz w:val="24"/>
+          <w:lang w:val="es-MX"/>
+        </w:rPr>
+      </w:pPr>
+      <w:r>
+        <w:rPr>
+          <w:rFonts w:ascii="Arial" w:hAnsi="Arial"/>
+          <w:b/>
+          <w:sz w:val="24"/>
+          <w:lang w:val="es-MX"/>
+        </w:rPr>
+        <w:t>Flujo alternativo de interacciones</w:t>
+      </w:r>
+      <w:r>
+        <w:rPr>
+          <w:rFonts w:ascii="Arial" w:hAnsi="Arial"/>
+          <w:sz w:val="24"/>
+          <w:lang w:val="es-MX"/>
+        </w:rPr>
+        <w:t xml:space="preserve">: </w:t>
+      </w:r>
+    </w:p>
+    <w:p>
+      <w:pPr>
+        <w:jc w:val="both"/>
+        <w:rPr>
+          <w:rFonts w:ascii="Arial" w:hAnsi="Arial"/>
+          <w:sz w:val="24"/>
+          <w:lang w:val="es-MX"/>
+        </w:rPr>
+      </w:pPr>
+    </w:p>
+    <w:tbl>
+      <w:tblPr>
+        <w:tblW w:w="8717" w:type="dxa"/>
+        <w:tblBorders>
+          <w:top w:val="single" w:sz="4" w:space="0" w:color="auto"/>
+          <w:left w:val="single" w:sz="4" w:space="0" w:color="auto"/>
+          <w:bottom w:val="single" w:sz="4" w:space="0" w:color="auto"/>
+          <w:right w:val="single" w:sz="4" w:space="0" w:color="auto"/>
+          <w:insideH w:val="single" w:sz="4" w:space="0" w:color="auto"/>
+          <w:insideV w:val="single" w:sz="4" w:space="0" w:color="auto"/>
+        </w:tblBorders>
+        <w:tblLayout w:type="fixed"/>
+        <w:tblCellMar>
+          <w:left w:w="70" w:type="dxa"/>
+          <w:right w:w="70" w:type="dxa"/>
+        </w:tblCellMar>
+        <w:tblLook w:val="0000" w:firstRow="0" w:lastRow="0" w:firstColumn="0" w:lastColumn="0" w:noHBand="0" w:noVBand="0"/>
+      </w:tblPr>
+      <w:tblGrid>
+        <w:gridCol w:w="846"/>
+        <w:gridCol w:w="7871"/>
+      </w:tblGrid>
+      <w:tr>
+        <w:tc>
+          <w:tcPr>
+            <w:tcW w:w="846" w:type="dxa"/>
+          </w:tcPr>
+          <w:p>
+            <w:pPr>
+              <w:jc w:val="both"/>
+              <w:rPr>
+                <w:rFonts w:ascii="Arial" w:hAnsi="Arial"/>
+                <w:b/>
+                <w:sz w:val="24"/>
+                <w:lang w:val="es-MX"/>
+              </w:rPr>
+            </w:pPr>
+            <w:r>
+              <w:rPr>
+                <w:rFonts w:ascii="Arial" w:hAnsi="Arial"/>
+                <w:b/>
+                <w:sz w:val="24"/>
+                <w:lang w:val="es-MX"/>
+              </w:rPr>
+              <w:t>#</w:t>
+            </w:r>
+          </w:p>
+        </w:tc>
+        <w:tc>
+          <w:tcPr>
+            <w:tcW w:w="7871" w:type="dxa"/>
+          </w:tcPr>
+          <w:p>
+            <w:pPr>
+              <w:pStyle w:val="Ttulo2"/>
+              <w:jc w:val="center"/>
+            </w:pPr>
+            <w:r>
+              <w:t>Acciones de un actor o respuestas del sistema</w:t>
             </w:r>
           </w:p>
         </w:tc>
@@ -1012,47 +1122,47 @@
       <w:tr>
         <w:tc>
           <w:tcPr>
-            <w:tcW w:w="637" w:type="dxa"/>
-          </w:tcPr>
-          <w:p>
-            <w:pPr>
-              <w:jc w:val="both"/>
-              <w:rPr>
-                <w:rFonts w:ascii="Arial" w:hAnsi="Arial"/>
-                <w:sz w:val="24"/>
-                <w:lang w:val="es-MX"/>
-              </w:rPr>
-            </w:pPr>
-            <w:r>
-              <w:rPr>
-                <w:rFonts w:ascii="Arial" w:hAnsi="Arial"/>
-                <w:sz w:val="24"/>
-                <w:lang w:val="es-MX"/>
-              </w:rPr>
-              <w:t>6.</w:t>
-            </w:r>
-          </w:p>
-        </w:tc>
-        <w:tc>
-          <w:tcPr>
-            <w:tcW w:w="8080" w:type="dxa"/>
-          </w:tcPr>
-          <w:p>
-            <w:pPr>
-              <w:jc w:val="both"/>
-              <w:rPr>
-                <w:rFonts w:ascii="Arial" w:hAnsi="Arial"/>
-                <w:sz w:val="24"/>
-                <w:lang w:val="es-MX"/>
-              </w:rPr>
-            </w:pPr>
-            <w:r>
-              <w:rPr>
-                <w:rFonts w:ascii="Arial" w:hAnsi="Arial"/>
-                <w:sz w:val="24"/>
-                <w:lang w:val="es-MX"/>
-              </w:rPr>
-              <w:t>El sistema realiza la búsqueda mediante los parámetros ingresados.</w:t>
+            <w:tcW w:w="846" w:type="dxa"/>
+          </w:tcPr>
+          <w:p>
+            <w:pPr>
+              <w:jc w:val="both"/>
+              <w:rPr>
+                <w:rFonts w:ascii="Arial" w:hAnsi="Arial"/>
+                <w:sz w:val="24"/>
+                <w:lang w:val="es-MX"/>
+              </w:rPr>
+            </w:pPr>
+            <w:r>
+              <w:rPr>
+                <w:rFonts w:ascii="Arial" w:hAnsi="Arial"/>
+                <w:sz w:val="24"/>
+                <w:lang w:val="es-MX"/>
+              </w:rPr>
+              <w:t>3.a</w:t>
+            </w:r>
+          </w:p>
+        </w:tc>
+        <w:tc>
+          <w:tcPr>
+            <w:tcW w:w="7871" w:type="dxa"/>
+          </w:tcPr>
+          <w:p>
+            <w:pPr>
+              <w:jc w:val="both"/>
+              <w:rPr>
+                <w:rFonts w:ascii="Arial" w:hAnsi="Arial"/>
+                <w:sz w:val="24"/>
+                <w:lang w:val="es-MX"/>
+              </w:rPr>
+            </w:pPr>
+            <w:r>
+              <w:rPr>
+                <w:rFonts w:ascii="Arial" w:hAnsi="Arial"/>
+                <w:sz w:val="24"/>
+                <w:lang w:val="es-MX"/>
+              </w:rPr>
+              <w:t>Se ingresan mal los datos.</w:t>
             </w:r>
           </w:p>
         </w:tc>
@@ -1060,63 +1170,248 @@
       <w:tr>
         <w:tc>
           <w:tcPr>
-            <w:tcW w:w="637" w:type="dxa"/>
-          </w:tcPr>
-          <w:p>
-            <w:pPr>
-              <w:jc w:val="both"/>
-              <w:rPr>
-                <w:rFonts w:ascii="Arial" w:hAnsi="Arial"/>
-                <w:sz w:val="24"/>
-                <w:lang w:val="es-MX"/>
-              </w:rPr>
-            </w:pPr>
-            <w:r>
-              <w:rPr>
-                <w:rFonts w:ascii="Arial" w:hAnsi="Arial"/>
-                <w:sz w:val="24"/>
-                <w:lang w:val="es-MX"/>
-              </w:rPr>
-              <w:t>7.</w:t>
-            </w:r>
-          </w:p>
-        </w:tc>
-        <w:tc>
-          <w:tcPr>
-            <w:tcW w:w="8080" w:type="dxa"/>
-          </w:tcPr>
-          <w:p>
-            <w:pPr>
-              <w:jc w:val="both"/>
-              <w:rPr>
-                <w:rFonts w:ascii="Arial" w:hAnsi="Arial"/>
-                <w:sz w:val="24"/>
-                <w:lang w:val="es-MX"/>
-              </w:rPr>
-            </w:pPr>
-            <w:r>
-              <w:rPr>
-                <w:rFonts w:ascii="Arial" w:hAnsi="Arial"/>
-                <w:sz w:val="24"/>
-                <w:lang w:val="es-MX"/>
-              </w:rPr>
-              <w:t>El sistema mu</w:t>
-            </w:r>
-            <w:r>
-              <w:rPr>
-                <w:rFonts w:ascii="Arial" w:hAnsi="Arial"/>
-                <w:sz w:val="24"/>
-                <w:lang w:val="es-MX"/>
-              </w:rPr>
-              <w:t>estra la información del detalle</w:t>
-            </w:r>
-            <w:r>
-              <w:rPr>
-                <w:rFonts w:ascii="Arial" w:hAnsi="Arial"/>
-                <w:sz w:val="24"/>
-                <w:lang w:val="es-MX"/>
-              </w:rPr>
-              <w:t xml:space="preserve"> que se seleccionó.</w:t>
+            <w:tcW w:w="846" w:type="dxa"/>
+          </w:tcPr>
+          <w:p>
+            <w:pPr>
+              <w:jc w:val="both"/>
+              <w:rPr>
+                <w:rFonts w:ascii="Arial" w:hAnsi="Arial"/>
+                <w:sz w:val="24"/>
+                <w:lang w:val="es-MX"/>
+              </w:rPr>
+            </w:pPr>
+            <w:r>
+              <w:rPr>
+                <w:rFonts w:ascii="Arial" w:hAnsi="Arial"/>
+                <w:sz w:val="24"/>
+                <w:lang w:val="es-MX"/>
+              </w:rPr>
+              <w:t>3.a.1</w:t>
+            </w:r>
+          </w:p>
+        </w:tc>
+        <w:tc>
+          <w:tcPr>
+            <w:tcW w:w="7871" w:type="dxa"/>
+          </w:tcPr>
+          <w:p>
+            <w:pPr>
+              <w:jc w:val="both"/>
+              <w:rPr>
+                <w:rFonts w:ascii="Arial" w:hAnsi="Arial"/>
+                <w:sz w:val="24"/>
+                <w:lang w:val="es-MX"/>
+              </w:rPr>
+            </w:pPr>
+            <w:r>
+              <w:rPr>
+                <w:rFonts w:ascii="Arial" w:hAnsi="Arial"/>
+                <w:sz w:val="24"/>
+                <w:lang w:val="es-MX"/>
+              </w:rPr>
+              <w:t>El sistema muestra un mensaje.</w:t>
+            </w:r>
+          </w:p>
+        </w:tc>
+      </w:tr>
+      <w:tr>
+        <w:tc>
+          <w:tcPr>
+            <w:tcW w:w="846" w:type="dxa"/>
+          </w:tcPr>
+          <w:p>
+            <w:pPr>
+              <w:jc w:val="both"/>
+              <w:rPr>
+                <w:rFonts w:ascii="Arial" w:hAnsi="Arial"/>
+                <w:sz w:val="24"/>
+                <w:lang w:val="es-MX"/>
+              </w:rPr>
+            </w:pPr>
+            <w:r>
+              <w:rPr>
+                <w:rFonts w:ascii="Arial" w:hAnsi="Arial"/>
+                <w:sz w:val="24"/>
+                <w:lang w:val="es-MX"/>
+              </w:rPr>
+              <w:t>3.a.2</w:t>
+            </w:r>
+          </w:p>
+        </w:tc>
+        <w:tc>
+          <w:tcPr>
+            <w:tcW w:w="7871" w:type="dxa"/>
+          </w:tcPr>
+          <w:p>
+            <w:pPr>
+              <w:jc w:val="both"/>
+              <w:rPr>
+                <w:rFonts w:ascii="Arial" w:hAnsi="Arial"/>
+                <w:sz w:val="24"/>
+                <w:lang w:val="es-MX"/>
+              </w:rPr>
+            </w:pPr>
+            <w:r>
+              <w:rPr>
+                <w:rFonts w:ascii="Arial" w:hAnsi="Arial"/>
+                <w:sz w:val="24"/>
+                <w:lang w:val="es-MX"/>
+              </w:rPr>
+              <w:t>Se muestra en el paso 2.</w:t>
+            </w:r>
+          </w:p>
+        </w:tc>
+      </w:tr>
+      <w:tr>
+        <w:tc>
+          <w:tcPr>
+            <w:tcW w:w="846" w:type="dxa"/>
+          </w:tcPr>
+          <w:p>
+            <w:pPr>
+              <w:jc w:val="both"/>
+              <w:rPr>
+                <w:rFonts w:ascii="Arial" w:hAnsi="Arial"/>
+                <w:sz w:val="24"/>
+                <w:lang w:val="es-MX"/>
+              </w:rPr>
+            </w:pPr>
+            <w:r>
+              <w:rPr>
+                <w:rFonts w:ascii="Arial" w:hAnsi="Arial"/>
+                <w:sz w:val="24"/>
+                <w:lang w:val="es-MX"/>
+              </w:rPr>
+              <w:t>4.a</w:t>
+            </w:r>
+          </w:p>
+        </w:tc>
+        <w:tc>
+          <w:tcPr>
+            <w:tcW w:w="7871" w:type="dxa"/>
+          </w:tcPr>
+          <w:p>
+            <w:pPr>
+              <w:jc w:val="both"/>
+              <w:rPr>
+                <w:rFonts w:ascii="Arial" w:hAnsi="Arial"/>
+                <w:sz w:val="24"/>
+                <w:lang w:val="es-MX"/>
+              </w:rPr>
+            </w:pPr>
+            <w:r>
+              <w:rPr>
+                <w:rFonts w:ascii="Arial" w:hAnsi="Arial"/>
+                <w:sz w:val="24"/>
+                <w:lang w:val="es-MX"/>
+              </w:rPr>
+              <w:t>No se encuentran resultados.</w:t>
+            </w:r>
+          </w:p>
+        </w:tc>
+      </w:tr>
+      <w:tr>
+        <w:tc>
+          <w:tcPr>
+            <w:tcW w:w="846" w:type="dxa"/>
+          </w:tcPr>
+          <w:p>
+            <w:pPr>
+              <w:jc w:val="both"/>
+              <w:rPr>
+                <w:rFonts w:ascii="Arial" w:hAnsi="Arial"/>
+                <w:sz w:val="24"/>
+                <w:lang w:val="es-MX"/>
+              </w:rPr>
+            </w:pPr>
+            <w:r>
+              <w:rPr>
+                <w:rFonts w:ascii="Arial" w:hAnsi="Arial"/>
+                <w:sz w:val="24"/>
+                <w:lang w:val="es-MX"/>
+              </w:rPr>
+              <w:lastRenderedPageBreak/>
+              <w:t>4.</w:t>
+            </w:r>
+            <w:r>
+              <w:rPr>
+                <w:rFonts w:ascii="Arial" w:hAnsi="Arial"/>
+                <w:sz w:val="24"/>
+                <w:lang w:val="es-MX"/>
+              </w:rPr>
+              <w:t>a.1</w:t>
+            </w:r>
+          </w:p>
+        </w:tc>
+        <w:tc>
+          <w:tcPr>
+            <w:tcW w:w="7871" w:type="dxa"/>
+          </w:tcPr>
+          <w:p>
+            <w:pPr>
+              <w:jc w:val="both"/>
+              <w:rPr>
+                <w:rFonts w:ascii="Arial" w:hAnsi="Arial"/>
+                <w:sz w:val="24"/>
+                <w:lang w:val="es-MX"/>
+              </w:rPr>
+            </w:pPr>
+            <w:r>
+              <w:rPr>
+                <w:rFonts w:ascii="Arial" w:hAnsi="Arial"/>
+                <w:sz w:val="24"/>
+                <w:lang w:val="es-MX"/>
+              </w:rPr>
+              <w:t>Se muestra un mensaje que no existen detalles registrados.</w:t>
+            </w:r>
+          </w:p>
+        </w:tc>
+      </w:tr>
+      <w:tr>
+        <w:tc>
+          <w:tcPr>
+            <w:tcW w:w="846" w:type="dxa"/>
+          </w:tcPr>
+          <w:p>
+            <w:pPr>
+              <w:jc w:val="both"/>
+              <w:rPr>
+                <w:rFonts w:ascii="Arial" w:hAnsi="Arial"/>
+                <w:sz w:val="24"/>
+                <w:lang w:val="es-MX"/>
+              </w:rPr>
+            </w:pPr>
+            <w:r>
+              <w:rPr>
+                <w:rFonts w:ascii="Arial" w:hAnsi="Arial"/>
+                <w:sz w:val="24"/>
+                <w:lang w:val="es-MX"/>
+              </w:rPr>
+              <w:t>4.a.2</w:t>
+            </w:r>
+          </w:p>
+        </w:tc>
+        <w:tc>
+          <w:tcPr>
+            <w:tcW w:w="7871" w:type="dxa"/>
+          </w:tcPr>
+          <w:p>
+            <w:pPr>
+              <w:jc w:val="both"/>
+              <w:rPr>
+                <w:rFonts w:ascii="Arial" w:hAnsi="Arial"/>
+                <w:sz w:val="24"/>
+                <w:lang w:val="es-MX"/>
+              </w:rPr>
+            </w:pPr>
+            <w:r>
+              <w:rPr>
+                <w:rFonts w:ascii="Arial" w:hAnsi="Arial"/>
+                <w:sz w:val="24"/>
+                <w:lang w:val="es-MX"/>
+              </w:rPr>
+              <w:t>Se realiza paso 2.</w:t>
             </w:r>
           </w:p>
         </w:tc>
@@ -1137,6 +1432,17 @@
         <w:jc w:val="both"/>
         <w:rPr>
           <w:rFonts w:ascii="Arial" w:hAnsi="Arial"/>
+          <w:sz w:val="24"/>
+          <w:lang w:val="es-MX"/>
+        </w:rPr>
+      </w:pPr>
+    </w:p>
+    <w:p>
+      <w:pPr>
+        <w:jc w:val="both"/>
+        <w:rPr>
+          <w:rFonts w:ascii="Arial" w:hAnsi="Arial"/>
+          <w:b/>
           <w:sz w:val="24"/>
           <w:lang w:val="es-MX"/>
         </w:rPr>
@@ -1310,7 +1616,6 @@
                 <w:sz w:val="24"/>
                 <w:lang w:val="es-MX"/>
               </w:rPr>
-              <w:lastRenderedPageBreak/>
               <w:t>1.1.</w:t>
             </w:r>
           </w:p>
@@ -1916,559 +2221,6 @@
         </w:tc>
       </w:tr>
     </w:tbl>
-    <w:p>
-      <w:pPr>
-        <w:jc w:val="both"/>
-        <w:rPr>
-          <w:rFonts w:ascii="Arial" w:hAnsi="Arial"/>
-          <w:sz w:val="24"/>
-          <w:lang w:val="es-MX"/>
-        </w:rPr>
-      </w:pPr>
-    </w:p>
-    <w:p>
-      <w:pPr>
-        <w:jc w:val="both"/>
-        <w:rPr>
-          <w:rFonts w:ascii="Arial" w:hAnsi="Arial"/>
-          <w:sz w:val="24"/>
-          <w:lang w:val="es-MX"/>
-        </w:rPr>
-      </w:pPr>
-      <w:r>
-        <w:rPr>
-          <w:rFonts w:ascii="Arial" w:hAnsi="Arial"/>
-          <w:b/>
-          <w:sz w:val="24"/>
-          <w:lang w:val="es-MX"/>
-        </w:rPr>
-        <w:t>Flujo alternativo de interacciones</w:t>
-      </w:r>
-      <w:r>
-        <w:rPr>
-          <w:rFonts w:ascii="Arial" w:hAnsi="Arial"/>
-          <w:sz w:val="24"/>
-          <w:lang w:val="es-MX"/>
-        </w:rPr>
-        <w:t xml:space="preserve">: </w:t>
-      </w:r>
-    </w:p>
-    <w:p>
-      <w:pPr>
-        <w:jc w:val="both"/>
-        <w:rPr>
-          <w:rFonts w:ascii="Arial" w:hAnsi="Arial"/>
-          <w:sz w:val="24"/>
-          <w:lang w:val="es-MX"/>
-        </w:rPr>
-      </w:pPr>
-    </w:p>
-    <w:tbl>
-      <w:tblPr>
-        <w:tblW w:w="8717" w:type="dxa"/>
-        <w:tblBorders>
-          <w:top w:val="single" w:sz="4" w:space="0" w:color="auto"/>
-          <w:left w:val="single" w:sz="4" w:space="0" w:color="auto"/>
-          <w:bottom w:val="single" w:sz="4" w:space="0" w:color="auto"/>
-          <w:right w:val="single" w:sz="4" w:space="0" w:color="auto"/>
-          <w:insideH w:val="single" w:sz="4" w:space="0" w:color="auto"/>
-          <w:insideV w:val="single" w:sz="4" w:space="0" w:color="auto"/>
-        </w:tblBorders>
-        <w:tblLayout w:type="fixed"/>
-        <w:tblCellMar>
-          <w:left w:w="70" w:type="dxa"/>
-          <w:right w:w="70" w:type="dxa"/>
-        </w:tblCellMar>
-        <w:tblLook w:val="0000" w:firstRow="0" w:lastRow="0" w:firstColumn="0" w:lastColumn="0" w:noHBand="0" w:noVBand="0"/>
-      </w:tblPr>
-      <w:tblGrid>
-        <w:gridCol w:w="637"/>
-        <w:gridCol w:w="8080"/>
-      </w:tblGrid>
-      <w:tr>
-        <w:tc>
-          <w:tcPr>
-            <w:tcW w:w="637" w:type="dxa"/>
-          </w:tcPr>
-          <w:p>
-            <w:pPr>
-              <w:jc w:val="both"/>
-              <w:rPr>
-                <w:rFonts w:ascii="Arial" w:hAnsi="Arial"/>
-                <w:b/>
-                <w:sz w:val="24"/>
-                <w:lang w:val="es-MX"/>
-              </w:rPr>
-            </w:pPr>
-            <w:r>
-              <w:rPr>
-                <w:rFonts w:ascii="Arial" w:hAnsi="Arial"/>
-                <w:b/>
-                <w:sz w:val="24"/>
-                <w:lang w:val="es-MX"/>
-              </w:rPr>
-              <w:t>#</w:t>
-            </w:r>
-          </w:p>
-        </w:tc>
-        <w:tc>
-          <w:tcPr>
-            <w:tcW w:w="8080" w:type="dxa"/>
-          </w:tcPr>
-          <w:p>
-            <w:pPr>
-              <w:pStyle w:val="Ttulo2"/>
-              <w:jc w:val="center"/>
-            </w:pPr>
-            <w:r>
-              <w:t>Acciones de un actor o respuestas del sistema</w:t>
-            </w:r>
-          </w:p>
-        </w:tc>
-      </w:tr>
-      <w:tr>
-        <w:tc>
-          <w:tcPr>
-            <w:tcW w:w="637" w:type="dxa"/>
-          </w:tcPr>
-          <w:p>
-            <w:pPr>
-              <w:jc w:val="both"/>
-              <w:rPr>
-                <w:rFonts w:ascii="Arial" w:hAnsi="Arial"/>
-                <w:sz w:val="24"/>
-                <w:lang w:val="es-MX"/>
-              </w:rPr>
-            </w:pPr>
-            <w:r>
-              <w:rPr>
-                <w:rFonts w:ascii="Arial" w:hAnsi="Arial"/>
-                <w:sz w:val="24"/>
-                <w:lang w:val="es-MX"/>
-              </w:rPr>
-              <w:t>1.</w:t>
-            </w:r>
-          </w:p>
-        </w:tc>
-        <w:tc>
-          <w:tcPr>
-            <w:tcW w:w="8080" w:type="dxa"/>
-          </w:tcPr>
-          <w:p>
-            <w:pPr>
-              <w:jc w:val="both"/>
-              <w:rPr>
-                <w:rFonts w:ascii="Arial" w:hAnsi="Arial"/>
-                <w:sz w:val="24"/>
-                <w:lang w:val="es-MX"/>
-              </w:rPr>
-            </w:pPr>
-            <w:r>
-              <w:rPr>
-                <w:rFonts w:ascii="Arial" w:hAnsi="Arial"/>
-                <w:sz w:val="24"/>
-                <w:lang w:val="es-MX"/>
-              </w:rPr>
-              <w:t xml:space="preserve">Inexistencia de </w:t>
-            </w:r>
-            <w:r>
-              <w:rPr>
-                <w:rFonts w:ascii="Arial" w:hAnsi="Arial"/>
-                <w:sz w:val="24"/>
-                <w:lang w:val="es-MX"/>
-              </w:rPr>
-              <w:t>detalles</w:t>
-            </w:r>
-            <w:r>
-              <w:rPr>
-                <w:rFonts w:ascii="Arial" w:hAnsi="Arial"/>
-                <w:sz w:val="24"/>
-                <w:lang w:val="es-MX"/>
-              </w:rPr>
-              <w:t xml:space="preserve"> en el sistema.</w:t>
-            </w:r>
-          </w:p>
-        </w:tc>
-      </w:tr>
-      <w:tr>
-        <w:tc>
-          <w:tcPr>
-            <w:tcW w:w="637" w:type="dxa"/>
-          </w:tcPr>
-          <w:p>
-            <w:pPr>
-              <w:jc w:val="both"/>
-              <w:rPr>
-                <w:rFonts w:ascii="Arial" w:hAnsi="Arial"/>
-                <w:sz w:val="24"/>
-                <w:lang w:val="es-MX"/>
-              </w:rPr>
-            </w:pPr>
-            <w:r>
-              <w:rPr>
-                <w:rFonts w:ascii="Arial" w:hAnsi="Arial"/>
-                <w:sz w:val="24"/>
-                <w:lang w:val="es-MX"/>
-              </w:rPr>
-              <w:t>1.1.</w:t>
-            </w:r>
-          </w:p>
-        </w:tc>
-        <w:tc>
-          <w:tcPr>
-            <w:tcW w:w="8080" w:type="dxa"/>
-          </w:tcPr>
-          <w:p>
-            <w:pPr>
-              <w:jc w:val="both"/>
-              <w:rPr>
-                <w:rFonts w:ascii="Arial" w:hAnsi="Arial"/>
-                <w:sz w:val="24"/>
-                <w:lang w:val="es-MX"/>
-              </w:rPr>
-            </w:pPr>
-            <w:r>
-              <w:rPr>
-                <w:rFonts w:ascii="Arial" w:hAnsi="Arial"/>
-                <w:sz w:val="24"/>
-                <w:lang w:val="es-MX"/>
-              </w:rPr>
-              <w:t>El usuario abre la</w:t>
-            </w:r>
-            <w:r>
-              <w:rPr>
-                <w:rFonts w:ascii="Arial" w:hAnsi="Arial"/>
-                <w:sz w:val="24"/>
-                <w:lang w:val="es-MX"/>
-              </w:rPr>
-              <w:t xml:space="preserve"> ventana Administrador de detalles</w:t>
-            </w:r>
-            <w:r>
-              <w:rPr>
-                <w:rFonts w:ascii="Arial" w:hAnsi="Arial"/>
-                <w:sz w:val="24"/>
-                <w:lang w:val="es-MX"/>
-              </w:rPr>
-              <w:t>.</w:t>
-            </w:r>
-          </w:p>
-        </w:tc>
-      </w:tr>
-      <w:tr>
-        <w:tc>
-          <w:tcPr>
-            <w:tcW w:w="637" w:type="dxa"/>
-          </w:tcPr>
-          <w:p>
-            <w:pPr>
-              <w:jc w:val="both"/>
-              <w:rPr>
-                <w:rFonts w:ascii="Arial" w:hAnsi="Arial"/>
-                <w:sz w:val="24"/>
-                <w:lang w:val="es-MX"/>
-              </w:rPr>
-            </w:pPr>
-            <w:r>
-              <w:rPr>
-                <w:rFonts w:ascii="Arial" w:hAnsi="Arial"/>
-                <w:sz w:val="24"/>
-                <w:lang w:val="es-MX"/>
-              </w:rPr>
-              <w:t>1.2.</w:t>
-            </w:r>
-          </w:p>
-        </w:tc>
-        <w:tc>
-          <w:tcPr>
-            <w:tcW w:w="8080" w:type="dxa"/>
-          </w:tcPr>
-          <w:p>
-            <w:pPr>
-              <w:jc w:val="both"/>
-              <w:rPr>
-                <w:rFonts w:ascii="Arial" w:hAnsi="Arial"/>
-                <w:sz w:val="24"/>
-                <w:lang w:val="es-MX"/>
-              </w:rPr>
-            </w:pPr>
-            <w:r>
-              <w:rPr>
-                <w:rFonts w:ascii="Arial" w:hAnsi="Arial"/>
-                <w:sz w:val="24"/>
-                <w:lang w:val="es-MX"/>
-              </w:rPr>
-              <w:t>El sistema la levanta.</w:t>
-            </w:r>
-          </w:p>
-        </w:tc>
-      </w:tr>
-      <w:tr>
-        <w:tc>
-          <w:tcPr>
-            <w:tcW w:w="637" w:type="dxa"/>
-          </w:tcPr>
-          <w:p>
-            <w:pPr>
-              <w:jc w:val="both"/>
-              <w:rPr>
-                <w:rFonts w:ascii="Arial" w:hAnsi="Arial"/>
-                <w:sz w:val="24"/>
-                <w:lang w:val="es-MX"/>
-              </w:rPr>
-            </w:pPr>
-            <w:r>
-              <w:rPr>
-                <w:rFonts w:ascii="Arial" w:hAnsi="Arial"/>
-                <w:sz w:val="24"/>
-                <w:lang w:val="es-MX"/>
-              </w:rPr>
-              <w:t>1.3.</w:t>
-            </w:r>
-          </w:p>
-        </w:tc>
-        <w:tc>
-          <w:tcPr>
-            <w:tcW w:w="8080" w:type="dxa"/>
-          </w:tcPr>
-          <w:p>
-            <w:pPr>
-              <w:jc w:val="both"/>
-              <w:rPr>
-                <w:rFonts w:ascii="Arial" w:hAnsi="Arial"/>
-                <w:sz w:val="24"/>
-                <w:lang w:val="es-MX"/>
-              </w:rPr>
-            </w:pPr>
-            <w:r>
-              <w:rPr>
-                <w:rFonts w:ascii="Arial" w:hAnsi="Arial"/>
-                <w:sz w:val="24"/>
-                <w:lang w:val="es-MX"/>
-              </w:rPr>
-              <w:t>El sistema hace una consulta a la base de datos soli</w:t>
-            </w:r>
-            <w:r>
-              <w:rPr>
-                <w:rFonts w:ascii="Arial" w:hAnsi="Arial"/>
-                <w:sz w:val="24"/>
-                <w:lang w:val="es-MX"/>
-              </w:rPr>
-              <w:t>citando la información</w:t>
-            </w:r>
-            <w:r>
-              <w:rPr>
-                <w:rFonts w:ascii="Arial" w:hAnsi="Arial"/>
-                <w:sz w:val="24"/>
-                <w:lang w:val="es-MX"/>
-              </w:rPr>
-              <w:t>.</w:t>
-            </w:r>
-          </w:p>
-        </w:tc>
-      </w:tr>
-      <w:tr>
-        <w:tc>
-          <w:tcPr>
-            <w:tcW w:w="637" w:type="dxa"/>
-          </w:tcPr>
-          <w:p>
-            <w:pPr>
-              <w:jc w:val="both"/>
-              <w:rPr>
-                <w:rFonts w:ascii="Arial" w:hAnsi="Arial"/>
-                <w:sz w:val="24"/>
-                <w:lang w:val="es-MX"/>
-              </w:rPr>
-            </w:pPr>
-            <w:r>
-              <w:rPr>
-                <w:rFonts w:ascii="Arial" w:hAnsi="Arial"/>
-                <w:sz w:val="24"/>
-                <w:lang w:val="es-MX"/>
-              </w:rPr>
-              <w:t>1.4.</w:t>
-            </w:r>
-          </w:p>
-        </w:tc>
-        <w:tc>
-          <w:tcPr>
-            <w:tcW w:w="8080" w:type="dxa"/>
-          </w:tcPr>
-          <w:p>
-            <w:pPr>
-              <w:jc w:val="both"/>
-              <w:rPr>
-                <w:rFonts w:ascii="Arial" w:hAnsi="Arial"/>
-                <w:sz w:val="24"/>
-                <w:lang w:val="es-MX"/>
-              </w:rPr>
-            </w:pPr>
-            <w:r>
-              <w:rPr>
-                <w:rFonts w:ascii="Arial" w:hAnsi="Arial"/>
-                <w:sz w:val="24"/>
-                <w:lang w:val="es-MX"/>
-              </w:rPr>
-              <w:t>E</w:t>
-            </w:r>
-            <w:r>
-              <w:rPr>
-                <w:rFonts w:ascii="Arial" w:hAnsi="Arial"/>
-                <w:sz w:val="24"/>
-                <w:lang w:val="es-MX"/>
-              </w:rPr>
-              <w:t>l sistema no encuentra los detalles</w:t>
-            </w:r>
-            <w:r>
-              <w:rPr>
-                <w:rFonts w:ascii="Arial" w:hAnsi="Arial"/>
-                <w:sz w:val="24"/>
-                <w:lang w:val="es-MX"/>
-              </w:rPr>
-              <w:t>.</w:t>
-            </w:r>
-          </w:p>
-        </w:tc>
-      </w:tr>
-      <w:tr>
-        <w:tc>
-          <w:tcPr>
-            <w:tcW w:w="637" w:type="dxa"/>
-          </w:tcPr>
-          <w:p>
-            <w:pPr>
-              <w:jc w:val="both"/>
-              <w:rPr>
-                <w:rFonts w:ascii="Arial" w:hAnsi="Arial"/>
-                <w:sz w:val="24"/>
-                <w:lang w:val="es-MX"/>
-              </w:rPr>
-            </w:pPr>
-            <w:r>
-              <w:rPr>
-                <w:rFonts w:ascii="Arial" w:hAnsi="Arial"/>
-                <w:sz w:val="24"/>
-                <w:lang w:val="es-MX"/>
-              </w:rPr>
-              <w:t>1.5.</w:t>
-            </w:r>
-          </w:p>
-        </w:tc>
-        <w:tc>
-          <w:tcPr>
-            <w:tcW w:w="8080" w:type="dxa"/>
-          </w:tcPr>
-          <w:p>
-            <w:pPr>
-              <w:jc w:val="both"/>
-              <w:rPr>
-                <w:rFonts w:ascii="Arial" w:hAnsi="Arial"/>
-                <w:sz w:val="24"/>
-                <w:lang w:val="es-MX"/>
-              </w:rPr>
-            </w:pPr>
-            <w:r>
-              <w:rPr>
-                <w:rFonts w:ascii="Arial" w:hAnsi="Arial"/>
-                <w:sz w:val="24"/>
-                <w:lang w:val="es-MX"/>
-              </w:rPr>
-              <w:t xml:space="preserve">El sistema muestra un mensaje que no hay </w:t>
-            </w:r>
-            <w:r>
-              <w:rPr>
-                <w:rFonts w:ascii="Arial" w:hAnsi="Arial"/>
-                <w:sz w:val="24"/>
-                <w:lang w:val="es-MX"/>
-              </w:rPr>
-              <w:t>detalles</w:t>
-            </w:r>
-            <w:r>
-              <w:rPr>
-                <w:rFonts w:ascii="Arial" w:hAnsi="Arial"/>
-                <w:sz w:val="24"/>
-                <w:lang w:val="es-MX"/>
-              </w:rPr>
-              <w:t xml:space="preserve"> registrados.</w:t>
-            </w:r>
-          </w:p>
-        </w:tc>
-      </w:tr>
-      <w:tr>
-        <w:tc>
-          <w:tcPr>
-            <w:tcW w:w="637" w:type="dxa"/>
-          </w:tcPr>
-          <w:p>
-            <w:pPr>
-              <w:jc w:val="both"/>
-              <w:rPr>
-                <w:rFonts w:ascii="Arial" w:hAnsi="Arial"/>
-                <w:sz w:val="24"/>
-                <w:lang w:val="es-MX"/>
-              </w:rPr>
-            </w:pPr>
-            <w:r>
-              <w:rPr>
-                <w:rFonts w:ascii="Arial" w:hAnsi="Arial"/>
-                <w:sz w:val="24"/>
-                <w:lang w:val="es-MX"/>
-              </w:rPr>
-              <w:t>1.6.</w:t>
-            </w:r>
-          </w:p>
-        </w:tc>
-        <w:tc>
-          <w:tcPr>
-            <w:tcW w:w="8080" w:type="dxa"/>
-          </w:tcPr>
-          <w:p>
-            <w:pPr>
-              <w:jc w:val="both"/>
-              <w:rPr>
-                <w:rFonts w:ascii="Arial" w:hAnsi="Arial"/>
-                <w:sz w:val="24"/>
-                <w:lang w:val="es-MX"/>
-              </w:rPr>
-            </w:pPr>
-            <w:r>
-              <w:rPr>
-                <w:rFonts w:ascii="Arial" w:hAnsi="Arial"/>
-                <w:sz w:val="24"/>
-                <w:lang w:val="es-MX"/>
-              </w:rPr>
-              <w:t>El usuario visualiza el mensaje y se da cuenta que no ha r</w:t>
-            </w:r>
-            <w:r>
-              <w:rPr>
-                <w:rFonts w:ascii="Arial" w:hAnsi="Arial"/>
-                <w:sz w:val="24"/>
-                <w:lang w:val="es-MX"/>
-              </w:rPr>
-              <w:t>egistrado aún al menos un detalle</w:t>
-            </w:r>
-            <w:r>
-              <w:rPr>
-                <w:rFonts w:ascii="Arial" w:hAnsi="Arial"/>
-                <w:sz w:val="24"/>
-                <w:lang w:val="es-MX"/>
-              </w:rPr>
-              <w:t>.</w:t>
-            </w:r>
-          </w:p>
-        </w:tc>
-      </w:tr>
-    </w:tbl>
-    <w:p>
-      <w:pPr>
-        <w:jc w:val="both"/>
-        <w:rPr>
-          <w:rFonts w:ascii="Arial" w:hAnsi="Arial"/>
-          <w:sz w:val="24"/>
-          <w:lang w:val="es-MX"/>
-        </w:rPr>
-      </w:pPr>
-    </w:p>
     <w:p>
       <w:pPr>
         <w:jc w:val="both"/>
@@ -2757,7 +2509,7 @@
         <w:noProof/>
         <w:lang w:val="es-MX"/>
       </w:rPr>
-      <w:t>14/09/a</w:t>
+      <w:t>23/09/a</w:t>
     </w:r>
     <w:r>
       <w:rPr>

</xml_diff>

<commit_message>
Segunda Modificación de CU
ECU-AdministrarDetalleInforme
ECU-AdministrarFinca
</commit_message>
<xml_diff>
--- a/Doc-SW/ECUs/ECU-AdministrarDetalleInforme/ECU_ConsultarDetalle.docx
+++ b/Doc-SW/ECUs/ECU-AdministrarDetalleInforme/ECU_ConsultarDetalle.docx
@@ -197,7 +197,7 @@
           <w:sz w:val="24"/>
           <w:lang w:val="es-MX"/>
         </w:rPr>
-        <w:t>.</w:t>
+        <w:t xml:space="preserve"> de la finca en la cual se ha aplicado algún químico. El usuario debe elegir mediante cuales parámetros quiere realizar la búsqueda, los parámetros son nombre de finca o identificador del detalle, una vez seleccionado alguno de estos parámetros el usuario ingresa el dato según el parámetro elegido, seguidamente el usuario seleccionará la opción de búsqueda para iniciar la consulta y posteriormente en la pantalla se mostrará los resultados correspondientes a la consulta realizada.</w:t>
       </w:r>
     </w:p>
     <w:p>
@@ -467,23 +467,7 @@
           <w:sz w:val="24"/>
           <w:lang w:val="es-MX"/>
         </w:rPr>
-        <w:t xml:space="preserve">El usuario debe </w:t>
-      </w:r>
-      <w:r>
-        <w:rPr>
-          <w:rFonts w:ascii="Arial" w:hAnsi="Arial"/>
-          <w:sz w:val="24"/>
-          <w:lang w:val="es-MX"/>
-        </w:rPr>
-        <w:t>autentificarse</w:t>
-      </w:r>
-      <w:r>
-        <w:rPr>
-          <w:rFonts w:ascii="Arial" w:hAnsi="Arial"/>
-          <w:sz w:val="24"/>
-          <w:lang w:val="es-MX"/>
-        </w:rPr>
-        <w:t xml:space="preserve"> en el sistema.</w:t>
+        <w:t>Se ha verificado la variable de sesión.</w:t>
       </w:r>
     </w:p>
     <w:p>
@@ -505,15 +489,7 @@
           <w:sz w:val="24"/>
           <w:lang w:val="es-MX"/>
         </w:rPr>
-        <w:t>Deben existir detalles insertado</w:t>
-      </w:r>
-      <w:r>
-        <w:rPr>
-          <w:rFonts w:ascii="Arial" w:hAnsi="Arial"/>
-          <w:sz w:val="24"/>
-          <w:lang w:val="es-MX"/>
-        </w:rPr>
-        <w:t>s</w:t>
+        <w:t>Se ha insertado detalles anteriormente.</w:t>
       </w:r>
     </w:p>
     <w:p>
@@ -777,15 +753,7 @@
                 <w:sz w:val="24"/>
                 <w:lang w:val="es-MX"/>
               </w:rPr>
-              <w:t xml:space="preserve">El usuario debe seleccionar la opción </w:t>
-            </w:r>
-            <w:r>
-              <w:rPr>
-                <w:rFonts w:ascii="Arial" w:hAnsi="Arial"/>
-                <w:sz w:val="24"/>
-                <w:lang w:val="es-MX"/>
-              </w:rPr>
-              <w:t>de Consultar detalle.</w:t>
+              <w:t>El usuario elige mediante que parámetros realizará la búsqueda.</w:t>
             </w:r>
           </w:p>
         </w:tc>
@@ -833,7 +801,7 @@
                 <w:sz w:val="24"/>
                 <w:lang w:val="es-MX"/>
               </w:rPr>
-              <w:t>El usuario elige mediante que parámetros realizará la búsqueda.</w:t>
+              <w:t>El usuario ingresa los datos que se le soliciten según su anterior elección.</w:t>
             </w:r>
           </w:p>
         </w:tc>
@@ -881,7 +849,7 @@
                 <w:sz w:val="24"/>
                 <w:lang w:val="es-MX"/>
               </w:rPr>
-              <w:t>El usuario ingresa los datos que se le soliciten según su anterior elección.</w:t>
+              <w:t>El sistema realiza la búsqueda mediante los parámetros ingresados.</w:t>
             </w:r>
           </w:p>
         </w:tc>
@@ -907,54 +875,6 @@
                 <w:lang w:val="es-MX"/>
               </w:rPr>
               <w:t>4</w:t>
-            </w:r>
-          </w:p>
-        </w:tc>
-        <w:tc>
-          <w:tcPr>
-            <w:tcW w:w="8080" w:type="dxa"/>
-          </w:tcPr>
-          <w:p>
-            <w:pPr>
-              <w:jc w:val="both"/>
-              <w:rPr>
-                <w:rFonts w:ascii="Arial" w:hAnsi="Arial"/>
-                <w:sz w:val="24"/>
-                <w:lang w:val="es-MX"/>
-              </w:rPr>
-            </w:pPr>
-            <w:r>
-              <w:rPr>
-                <w:rFonts w:ascii="Arial" w:hAnsi="Arial"/>
-                <w:sz w:val="24"/>
-                <w:lang w:val="es-MX"/>
-              </w:rPr>
-              <w:t>El sistema realiza la búsqueda mediante los parámetros ingresados.</w:t>
-            </w:r>
-          </w:p>
-        </w:tc>
-      </w:tr>
-      <w:tr>
-        <w:tc>
-          <w:tcPr>
-            <w:tcW w:w="637" w:type="dxa"/>
-          </w:tcPr>
-          <w:p>
-            <w:pPr>
-              <w:jc w:val="both"/>
-              <w:rPr>
-                <w:rFonts w:ascii="Arial" w:hAnsi="Arial"/>
-                <w:sz w:val="24"/>
-                <w:lang w:val="es-MX"/>
-              </w:rPr>
-            </w:pPr>
-            <w:r>
-              <w:rPr>
-                <w:rFonts w:ascii="Arial" w:hAnsi="Arial"/>
-                <w:sz w:val="24"/>
-                <w:lang w:val="es-MX"/>
-              </w:rPr>
-              <w:t>5</w:t>
             </w:r>
           </w:p>
         </w:tc>
@@ -1139,7 +1059,16 @@
                 <w:sz w:val="24"/>
                 <w:lang w:val="es-MX"/>
               </w:rPr>
-              <w:t>3.a</w:t>
+              <w:lastRenderedPageBreak/>
+              <w:t>2</w:t>
+            </w:r>
+            <w:r>
+              <w:rPr>
+                <w:rFonts w:ascii="Arial" w:hAnsi="Arial"/>
+                <w:sz w:val="24"/>
+                <w:lang w:val="es-MX"/>
+              </w:rPr>
+              <w:t>.a</w:t>
             </w:r>
           </w:p>
         </w:tc>
@@ -1187,7 +1116,15 @@
                 <w:sz w:val="24"/>
                 <w:lang w:val="es-MX"/>
               </w:rPr>
-              <w:t>3.a.1</w:t>
+              <w:t>2</w:t>
+            </w:r>
+            <w:r>
+              <w:rPr>
+                <w:rFonts w:ascii="Arial" w:hAnsi="Arial"/>
+                <w:sz w:val="24"/>
+                <w:lang w:val="es-MX"/>
+              </w:rPr>
+              <w:t>.a.1</w:t>
             </w:r>
           </w:p>
         </w:tc>
@@ -1235,7 +1172,15 @@
                 <w:sz w:val="24"/>
                 <w:lang w:val="es-MX"/>
               </w:rPr>
-              <w:t>3.a.2</w:t>
+              <w:t>2</w:t>
+            </w:r>
+            <w:r>
+              <w:rPr>
+                <w:rFonts w:ascii="Arial" w:hAnsi="Arial"/>
+                <w:sz w:val="24"/>
+                <w:lang w:val="es-MX"/>
+              </w:rPr>
+              <w:t>.a.2</w:t>
             </w:r>
           </w:p>
         </w:tc>
@@ -1283,7 +1228,15 @@
                 <w:sz w:val="24"/>
                 <w:lang w:val="es-MX"/>
               </w:rPr>
-              <w:t>4.a</w:t>
+              <w:t>3</w:t>
+            </w:r>
+            <w:r>
+              <w:rPr>
+                <w:rFonts w:ascii="Arial" w:hAnsi="Arial"/>
+                <w:sz w:val="24"/>
+                <w:lang w:val="es-MX"/>
+              </w:rPr>
+              <w:t>.a</w:t>
             </w:r>
           </w:p>
         </w:tc>
@@ -1331,16 +1284,15 @@
                 <w:sz w:val="24"/>
                 <w:lang w:val="es-MX"/>
               </w:rPr>
-              <w:lastRenderedPageBreak/>
-              <w:t>4.</w:t>
-            </w:r>
-            <w:r>
-              <w:rPr>
-                <w:rFonts w:ascii="Arial" w:hAnsi="Arial"/>
-                <w:sz w:val="24"/>
-                <w:lang w:val="es-MX"/>
-              </w:rPr>
-              <w:t>a.1</w:t>
+              <w:t>3</w:t>
+            </w:r>
+            <w:r>
+              <w:rPr>
+                <w:rFonts w:ascii="Arial" w:hAnsi="Arial"/>
+                <w:sz w:val="24"/>
+                <w:lang w:val="es-MX"/>
+              </w:rPr>
+              <w:t>.a.1</w:t>
             </w:r>
           </w:p>
         </w:tc>
@@ -1388,7 +1340,15 @@
                 <w:sz w:val="24"/>
                 <w:lang w:val="es-MX"/>
               </w:rPr>
-              <w:t>4.a.2</w:t>
+              <w:t>3</w:t>
+            </w:r>
+            <w:r>
+              <w:rPr>
+                <w:rFonts w:ascii="Arial" w:hAnsi="Arial"/>
+                <w:sz w:val="24"/>
+                <w:lang w:val="es-MX"/>
+              </w:rPr>
+              <w:t>.a.2</w:t>
             </w:r>
           </w:p>
         </w:tc>
@@ -2509,7 +2469,7 @@
         <w:noProof/>
         <w:lang w:val="es-MX"/>
       </w:rPr>
-      <w:t>23/09/a</w:t>
+      <w:t>14/10/a</w:t>
     </w:r>
     <w:r>
       <w:rPr>

</xml_diff>